<commit_message>
feat: ultimos cambios document
</commit_message>
<xml_diff>
--- a/susana.docx
+++ b/susana.docx
@@ -1404,7 +1404,51 @@
           <w:szCs w:val="24"/>
           <w:lang w:val="es-ES_tradnl"/>
         </w:rPr>
-        <w:t>RationalUnifiedProcess</w:t>
+        <w:t>Rational</w:t>
+      </w:r>
+      <w:proofErr w:type="spellEnd"/>
+      <w:r>
+        <w:rPr>
+          <w:rFonts w:ascii="Times New Roman" w:hAnsi="Times New Roman" w:cs="Times New Roman"/>
+          <w:bCs/>
+          <w:sz w:val="24"/>
+          <w:szCs w:val="24"/>
+          <w:lang w:val="es-ES_tradnl"/>
+        </w:rPr>
+        <w:t xml:space="preserve"> </w:t>
+      </w:r>
+      <w:proofErr w:type="spellStart"/>
+      <w:r>
+        <w:rPr>
+          <w:rFonts w:ascii="Times New Roman" w:hAnsi="Times New Roman" w:cs="Times New Roman"/>
+          <w:bCs/>
+          <w:sz w:val="24"/>
+          <w:szCs w:val="24"/>
+          <w:lang w:val="es-ES_tradnl"/>
+        </w:rPr>
+        <w:t>Unified</w:t>
+      </w:r>
+      <w:proofErr w:type="spellEnd"/>
+      <w:r>
+        <w:rPr>
+          <w:rFonts w:ascii="Times New Roman" w:hAnsi="Times New Roman" w:cs="Times New Roman"/>
+          <w:bCs/>
+          <w:sz w:val="24"/>
+          <w:szCs w:val="24"/>
+          <w:lang w:val="es-ES_tradnl"/>
+        </w:rPr>
+        <w:t xml:space="preserve"> </w:t>
+      </w:r>
+      <w:proofErr w:type="spellStart"/>
+      <w:r>
+        <w:rPr>
+          <w:rFonts w:ascii="Times New Roman" w:hAnsi="Times New Roman" w:cs="Times New Roman"/>
+          <w:bCs/>
+          <w:sz w:val="24"/>
+          <w:szCs w:val="24"/>
+          <w:lang w:val="es-ES_tradnl"/>
+        </w:rPr>
+        <w:t>Process</w:t>
       </w:r>
       <w:proofErr w:type="spellEnd"/>
       <w:r>
@@ -1559,7 +1603,31 @@
           <w:szCs w:val="24"/>
           <w:lang w:val="es-ES_tradnl"/>
         </w:rPr>
-        <w:t>Caso de Uso del Negocio General</w:t>
+        <w:t>Caso</w:t>
+      </w:r>
+      <w:r>
+        <w:rPr>
+          <w:rFonts w:ascii="Times New Roman" w:eastAsiaTheme="minorHAnsi" w:hAnsi="Times New Roman" w:cs="Times New Roman"/>
+          <w:b w:val="0"/>
+          <w:i/>
+          <w:color w:val="auto"/>
+          <w:sz w:val="24"/>
+          <w:szCs w:val="24"/>
+          <w:lang w:val="es-ES_tradnl"/>
+        </w:rPr>
+        <w:t>s</w:t>
+      </w:r>
+      <w:r>
+        <w:rPr>
+          <w:rFonts w:ascii="Times New Roman" w:eastAsiaTheme="minorHAnsi" w:hAnsi="Times New Roman" w:cs="Times New Roman"/>
+          <w:b w:val="0"/>
+          <w:i/>
+          <w:color w:val="auto"/>
+          <w:sz w:val="24"/>
+          <w:szCs w:val="24"/>
+          <w:lang w:val="es-ES_tradnl"/>
+        </w:rPr>
+        <w:t xml:space="preserve"> de Uso del Negocio General</w:t>
       </w:r>
       <w:bookmarkEnd w:id="2"/>
     </w:p>
@@ -1669,6 +1737,7 @@
           <w:b/>
           <w:sz w:val="24"/>
           <w:szCs w:val="24"/>
+          <w:lang w:val="es-ES_tradnl"/>
         </w:rPr>
       </w:pPr>
     </w:p>
@@ -2121,33 +2190,13 @@
     <w:p>
       <w:pPr>
         <w:spacing w:after="0" w:line="360" w:lineRule="auto"/>
-        <w:rPr>
-          <w:rFonts w:ascii="Times New Roman" w:hAnsi="Times New Roman" w:cs="Times New Roman"/>
-          <w:b/>
-          <w:sz w:val="24"/>
-          <w:szCs w:val="24"/>
-        </w:rPr>
-      </w:pPr>
-      <w:r>
-        <w:rPr>
-          <w:rFonts w:ascii="Times New Roman" w:hAnsi="Times New Roman" w:cs="Times New Roman"/>
-          <w:b/>
-          <w:sz w:val="24"/>
-          <w:szCs w:val="24"/>
-          <w:lang w:val="es-ES_tradnl"/>
-        </w:rPr>
-        <w:t xml:space="preserve">Figura x. </w:t>
-      </w:r>
-      <w:r>
-        <w:rPr>
-          <w:rFonts w:ascii="Times New Roman" w:hAnsi="Times New Roman" w:cs="Times New Roman"/>
-          <w:b/>
-          <w:sz w:val="24"/>
-          <w:szCs w:val="24"/>
-          <w:lang w:val="es-ES_tradnl"/>
-        </w:rPr>
-        <w:t>Caso de Uso del Negocio General</w:t>
-      </w:r>
+        <w:jc w:val="both"/>
+        <w:rPr>
+          <w:rFonts w:ascii="Times New Roman" w:hAnsi="Times New Roman" w:cs="Times New Roman"/>
+          <w:sz w:val="24"/>
+          <w:szCs w:val="24"/>
+        </w:rPr>
+      </w:pPr>
     </w:p>
     <w:p>
       <w:pPr>
@@ -2166,304 +2215,19 @@
         <w:jc w:val="both"/>
         <w:rPr>
           <w:rFonts w:ascii="Times New Roman" w:hAnsi="Times New Roman" w:cs="Times New Roman"/>
-          <w:b/>
-          <w:sz w:val="24"/>
-          <w:szCs w:val="24"/>
-        </w:rPr>
-      </w:pPr>
-      <w:r>
-        <w:rPr>
-          <w:rFonts w:ascii="Times New Roman" w:hAnsi="Times New Roman" w:cs="Times New Roman"/>
-          <w:b/>
-          <w:sz w:val="24"/>
-          <w:szCs w:val="24"/>
-        </w:rPr>
-        <w:t xml:space="preserve">Cuadro x. </w:t>
-      </w:r>
-    </w:p>
-    <w:p>
-      <w:pPr>
-        <w:spacing w:after="0" w:line="360" w:lineRule="auto"/>
-        <w:jc w:val="both"/>
-        <w:rPr>
-          <w:rFonts w:ascii="Times New Roman" w:hAnsi="Times New Roman" w:cs="Times New Roman"/>
-          <w:b/>
-          <w:sz w:val="24"/>
-          <w:szCs w:val="24"/>
-        </w:rPr>
-      </w:pPr>
-      <w:r>
-        <w:rPr>
-          <w:rFonts w:ascii="Times New Roman" w:hAnsi="Times New Roman" w:cs="Times New Roman"/>
-          <w:b/>
-          <w:sz w:val="24"/>
-          <w:szCs w:val="24"/>
-        </w:rPr>
-        <w:t>Descripción del Caso de Uso:</w:t>
-      </w:r>
-    </w:p>
-    <w:p>
-      <w:pPr>
-        <w:spacing w:after="0" w:line="360" w:lineRule="auto"/>
-        <w:jc w:val="both"/>
-        <w:rPr>
-          <w:rFonts w:ascii="Times New Roman" w:hAnsi="Times New Roman" w:cs="Times New Roman"/>
-          <w:sz w:val="24"/>
-          <w:szCs w:val="24"/>
-        </w:rPr>
-      </w:pPr>
-    </w:p>
-    <w:p>
-      <w:pPr>
-        <w:spacing w:after="0" w:line="360" w:lineRule="auto"/>
-        <w:jc w:val="both"/>
-        <w:rPr>
-          <w:rFonts w:ascii="Times New Roman" w:hAnsi="Times New Roman" w:cs="Times New Roman"/>
-          <w:sz w:val="24"/>
-          <w:szCs w:val="24"/>
-        </w:rPr>
-      </w:pPr>
-    </w:p>
-    <w:p>
-      <w:pPr>
-        <w:spacing w:after="0" w:line="360" w:lineRule="auto"/>
-        <w:jc w:val="both"/>
-        <w:rPr>
-          <w:rFonts w:ascii="Times New Roman" w:hAnsi="Times New Roman" w:cs="Times New Roman"/>
-          <w:sz w:val="24"/>
-          <w:szCs w:val="24"/>
-        </w:rPr>
-      </w:pPr>
-    </w:p>
-    <w:p>
-      <w:pPr>
-        <w:spacing w:after="0" w:line="360" w:lineRule="auto"/>
-        <w:jc w:val="both"/>
-        <w:rPr>
-          <w:rFonts w:ascii="Times New Roman" w:hAnsi="Times New Roman" w:cs="Times New Roman"/>
-          <w:sz w:val="24"/>
-          <w:szCs w:val="24"/>
-        </w:rPr>
-      </w:pPr>
-    </w:p>
-    <w:p>
-      <w:pPr>
-        <w:spacing w:after="0" w:line="360" w:lineRule="auto"/>
-        <w:jc w:val="both"/>
-        <w:rPr>
-          <w:rFonts w:ascii="Times New Roman" w:hAnsi="Times New Roman" w:cs="Times New Roman"/>
-          <w:sz w:val="24"/>
-          <w:szCs w:val="24"/>
-        </w:rPr>
-      </w:pPr>
-    </w:p>
-    <w:p>
-      <w:pPr>
-        <w:spacing w:after="0" w:line="360" w:lineRule="auto"/>
-        <w:jc w:val="both"/>
-        <w:rPr>
-          <w:rFonts w:ascii="Times New Roman" w:hAnsi="Times New Roman" w:cs="Times New Roman"/>
-          <w:sz w:val="24"/>
-          <w:szCs w:val="24"/>
-        </w:rPr>
-      </w:pPr>
-    </w:p>
-    <w:p>
-      <w:pPr>
-        <w:spacing w:after="0" w:line="360" w:lineRule="auto"/>
-        <w:jc w:val="both"/>
-        <w:rPr>
-          <w:rFonts w:ascii="Times New Roman" w:hAnsi="Times New Roman" w:cs="Times New Roman"/>
-          <w:sz w:val="24"/>
-          <w:szCs w:val="24"/>
-        </w:rPr>
-      </w:pPr>
-    </w:p>
-    <w:p>
-      <w:pPr>
-        <w:spacing w:after="0" w:line="360" w:lineRule="auto"/>
-        <w:jc w:val="both"/>
-        <w:rPr>
-          <w:rFonts w:ascii="Times New Roman" w:hAnsi="Times New Roman" w:cs="Times New Roman"/>
-          <w:sz w:val="24"/>
-          <w:szCs w:val="24"/>
-        </w:rPr>
-      </w:pPr>
-    </w:p>
-    <w:p>
-      <w:pPr>
-        <w:spacing w:after="0" w:line="360" w:lineRule="auto"/>
-        <w:jc w:val="both"/>
-        <w:rPr>
-          <w:rFonts w:ascii="Times New Roman" w:hAnsi="Times New Roman" w:cs="Times New Roman"/>
-          <w:sz w:val="24"/>
-          <w:szCs w:val="24"/>
-        </w:rPr>
-      </w:pPr>
-    </w:p>
-    <w:p>
-      <w:pPr>
-        <w:spacing w:after="0" w:line="360" w:lineRule="auto"/>
-        <w:jc w:val="both"/>
-        <w:rPr>
-          <w:rFonts w:ascii="Times New Roman" w:hAnsi="Times New Roman" w:cs="Times New Roman"/>
-          <w:sz w:val="24"/>
-          <w:szCs w:val="24"/>
-        </w:rPr>
-      </w:pPr>
-    </w:p>
-    <w:p>
-      <w:pPr>
-        <w:spacing w:after="0" w:line="360" w:lineRule="auto"/>
-        <w:jc w:val="both"/>
-        <w:rPr>
-          <w:rFonts w:ascii="Times New Roman" w:hAnsi="Times New Roman" w:cs="Times New Roman"/>
-          <w:sz w:val="24"/>
-          <w:szCs w:val="24"/>
-        </w:rPr>
-      </w:pPr>
-    </w:p>
-    <w:p>
-      <w:pPr>
-        <w:spacing w:after="0" w:line="360" w:lineRule="auto"/>
-        <w:jc w:val="both"/>
-        <w:rPr>
-          <w:rFonts w:ascii="Times New Roman" w:hAnsi="Times New Roman" w:cs="Times New Roman"/>
-          <w:sz w:val="24"/>
-          <w:szCs w:val="24"/>
-        </w:rPr>
-      </w:pPr>
-    </w:p>
-    <w:p>
-      <w:pPr>
-        <w:spacing w:after="0" w:line="360" w:lineRule="auto"/>
-        <w:jc w:val="both"/>
-        <w:rPr>
-          <w:rFonts w:ascii="Times New Roman" w:hAnsi="Times New Roman" w:cs="Times New Roman"/>
-          <w:sz w:val="24"/>
-          <w:szCs w:val="24"/>
-        </w:rPr>
-      </w:pPr>
-    </w:p>
-    <w:p>
-      <w:pPr>
-        <w:spacing w:after="0" w:line="360" w:lineRule="auto"/>
-        <w:jc w:val="both"/>
-        <w:rPr>
-          <w:rFonts w:ascii="Times New Roman" w:hAnsi="Times New Roman" w:cs="Times New Roman"/>
-          <w:sz w:val="24"/>
-          <w:szCs w:val="24"/>
-        </w:rPr>
-      </w:pPr>
-    </w:p>
-    <w:p>
-      <w:pPr>
-        <w:spacing w:after="0" w:line="360" w:lineRule="auto"/>
-        <w:jc w:val="both"/>
-        <w:rPr>
-          <w:rFonts w:ascii="Times New Roman" w:hAnsi="Times New Roman" w:cs="Times New Roman"/>
-          <w:sz w:val="24"/>
-          <w:szCs w:val="24"/>
-        </w:rPr>
-      </w:pPr>
-    </w:p>
-    <w:p>
-      <w:pPr>
-        <w:spacing w:after="0" w:line="360" w:lineRule="auto"/>
-        <w:jc w:val="both"/>
-        <w:rPr>
-          <w:rFonts w:ascii="Times New Roman" w:hAnsi="Times New Roman" w:cs="Times New Roman"/>
-          <w:sz w:val="24"/>
-          <w:szCs w:val="24"/>
-        </w:rPr>
-      </w:pPr>
-    </w:p>
-    <w:p>
-      <w:pPr>
-        <w:spacing w:after="0" w:line="360" w:lineRule="auto"/>
-        <w:jc w:val="both"/>
-        <w:rPr>
-          <w:rFonts w:ascii="Times New Roman" w:hAnsi="Times New Roman" w:cs="Times New Roman"/>
-          <w:sz w:val="24"/>
-          <w:szCs w:val="24"/>
-        </w:rPr>
-      </w:pPr>
-    </w:p>
-    <w:p>
-      <w:pPr>
-        <w:spacing w:after="0" w:line="360" w:lineRule="auto"/>
-        <w:jc w:val="both"/>
-        <w:rPr>
-          <w:rFonts w:ascii="Times New Roman" w:hAnsi="Times New Roman" w:cs="Times New Roman"/>
-          <w:sz w:val="24"/>
-          <w:szCs w:val="24"/>
-        </w:rPr>
-      </w:pPr>
-    </w:p>
-    <w:p>
-      <w:pPr>
-        <w:spacing w:after="0" w:line="360" w:lineRule="auto"/>
-        <w:jc w:val="both"/>
-        <w:rPr>
-          <w:rFonts w:ascii="Times New Roman" w:hAnsi="Times New Roman" w:cs="Times New Roman"/>
-          <w:sz w:val="24"/>
-          <w:szCs w:val="24"/>
-        </w:rPr>
-      </w:pPr>
-    </w:p>
-    <w:p>
-      <w:pPr>
-        <w:spacing w:after="0" w:line="360" w:lineRule="auto"/>
-        <w:jc w:val="both"/>
-        <w:rPr>
-          <w:rFonts w:ascii="Times New Roman" w:hAnsi="Times New Roman" w:cs="Times New Roman"/>
-          <w:sz w:val="24"/>
-          <w:szCs w:val="24"/>
-        </w:rPr>
-      </w:pPr>
-    </w:p>
-    <w:p>
-      <w:pPr>
-        <w:spacing w:after="0" w:line="360" w:lineRule="auto"/>
-        <w:jc w:val="both"/>
-        <w:rPr>
-          <w:rFonts w:ascii="Times New Roman" w:hAnsi="Times New Roman" w:cs="Times New Roman"/>
-          <w:sz w:val="24"/>
-          <w:szCs w:val="24"/>
-        </w:rPr>
-      </w:pPr>
-    </w:p>
-    <w:p>
-      <w:pPr>
-        <w:spacing w:after="0" w:line="360" w:lineRule="auto"/>
-        <w:jc w:val="both"/>
-        <w:rPr>
-          <w:rFonts w:ascii="Times New Roman" w:hAnsi="Times New Roman" w:cs="Times New Roman"/>
-          <w:sz w:val="24"/>
-          <w:szCs w:val="24"/>
-        </w:rPr>
-      </w:pPr>
-    </w:p>
-    <w:p>
-      <w:pPr>
-        <w:spacing w:after="0" w:line="360" w:lineRule="auto"/>
-        <w:jc w:val="both"/>
-        <w:rPr>
-          <w:rFonts w:ascii="Times New Roman" w:hAnsi="Times New Roman" w:cs="Times New Roman"/>
-          <w:sz w:val="24"/>
-          <w:szCs w:val="24"/>
-        </w:rPr>
-      </w:pPr>
-      <w:r>
-        <w:rPr>
-          <w:noProof/>
-          <w:lang w:eastAsia="es-VE"/>
+          <w:sz w:val="24"/>
+          <w:szCs w:val="24"/>
+        </w:rPr>
+      </w:pPr>
+      <w:r>
+        <w:rPr>
+          <w:szCs w:val="24"/>
         </w:rPr>
         <w:drawing>
           <wp:inline distT="0" distB="0" distL="0" distR="0">
-            <wp:extent cx="5400675" cy="2190750"/>
-            <wp:effectExtent l="0" t="0" r="9525" b="0"/>
-            <wp:docPr id="1" name="Imagen 1"/>
+            <wp:extent cx="5612130" cy="4085301"/>
+            <wp:effectExtent l="19050" t="0" r="7620" b="0"/>
+            <wp:docPr id="3" name="Imagen 2"/>
             <wp:cNvGraphicFramePr>
               <a:graphicFrameLocks xmlns:a="http://schemas.openxmlformats.org/drawingml/2006/main" noChangeAspect="1"/>
             </wp:cNvGraphicFramePr>
@@ -2471,19 +2235,13 @@
               <a:graphicData uri="http://schemas.openxmlformats.org/drawingml/2006/picture">
                 <pic:pic xmlns:pic="http://schemas.openxmlformats.org/drawingml/2006/picture">
                   <pic:nvPicPr>
-                    <pic:cNvPr id="0" name="Picture 3"/>
+                    <pic:cNvPr id="0" name="Picture 2"/>
                     <pic:cNvPicPr>
                       <a:picLocks noChangeAspect="1" noChangeArrowheads="1"/>
                     </pic:cNvPicPr>
                   </pic:nvPicPr>
                   <pic:blipFill>
-                    <a:blip r:embed="rId5">
-                      <a:extLst>
-                        <a:ext uri="{28A0092B-C50C-407E-A947-70E740481C1C}">
-                          <a14:useLocalDpi xmlns:a14="http://schemas.microsoft.com/office/drawing/2010/main" xmlns:wps="http://schemas.microsoft.com/office/word/2010/wordprocessingShape" xmlns:wpi="http://schemas.microsoft.com/office/word/2010/wordprocessingInk" xmlns:wpg="http://schemas.microsoft.com/office/word/2010/wordprocessingGroup" xmlns:w14="http://schemas.microsoft.com/office/word/2010/wordml" xmlns:w="http://schemas.openxmlformats.org/wordprocessingml/2006/main" xmlns:w10="urn:schemas-microsoft-com:office:word" xmlns:wp14="http://schemas.microsoft.com/office/word/2010/wordprocessingDrawing" xmlns:v="urn:schemas-microsoft-com:vml" xmlns:o="urn:schemas-microsoft-com:office:office" xmlns:mc="http://schemas.openxmlformats.org/markup-compatibility/2006" xmlns:wpc="http://schemas.microsoft.com/office/word/2010/wordprocessingCanvas" xmlns="" val="0"/>
-                        </a:ext>
-                      </a:extLst>
-                    </a:blip>
+                    <a:blip r:embed="rId5"/>
                     <a:srcRect/>
                     <a:stretch>
                       <a:fillRect/>
@@ -2492,14 +2250,17 @@
                   <pic:spPr bwMode="auto">
                     <a:xfrm>
                       <a:off x="0" y="0"/>
-                      <a:ext cx="5400675" cy="2190750"/>
+                      <a:ext cx="5612130" cy="4085301"/>
                     </a:xfrm>
                     <a:prstGeom prst="rect">
                       <a:avLst/>
                     </a:prstGeom>
                     <a:noFill/>
-                    <a:ln>
+                    <a:ln w="9525">
                       <a:noFill/>
+                      <a:miter lim="800000"/>
+                      <a:headEnd/>
+                      <a:tailEnd/>
                     </a:ln>
                   </pic:spPr>
                 </pic:pic>
@@ -2622,77 +2383,16 @@
           <w:szCs w:val="24"/>
         </w:rPr>
       </w:pPr>
-    </w:p>
-    <w:p>
-      <w:pPr>
-        <w:spacing w:after="0" w:line="360" w:lineRule="auto"/>
-        <w:jc w:val="both"/>
-        <w:rPr>
-          <w:rFonts w:ascii="Times New Roman" w:hAnsi="Times New Roman" w:cs="Times New Roman"/>
-          <w:b/>
-          <w:sz w:val="24"/>
-          <w:szCs w:val="24"/>
-        </w:rPr>
-      </w:pPr>
-    </w:p>
-    <w:p>
-      <w:pPr>
-        <w:spacing w:after="0" w:line="360" w:lineRule="auto"/>
-        <w:jc w:val="both"/>
-        <w:rPr>
-          <w:rFonts w:ascii="Times New Roman" w:hAnsi="Times New Roman" w:cs="Times New Roman"/>
-          <w:b/>
-          <w:sz w:val="24"/>
-          <w:szCs w:val="24"/>
-        </w:rPr>
-      </w:pPr>
-    </w:p>
-    <w:p>
-      <w:pPr>
-        <w:spacing w:after="0" w:line="360" w:lineRule="auto"/>
-        <w:jc w:val="both"/>
-        <w:rPr>
-          <w:rFonts w:ascii="Times New Roman" w:hAnsi="Times New Roman" w:cs="Times New Roman"/>
-          <w:b/>
-          <w:sz w:val="24"/>
-          <w:szCs w:val="24"/>
-        </w:rPr>
-      </w:pPr>
-    </w:p>
-    <w:p>
-      <w:pPr>
-        <w:spacing w:after="0" w:line="360" w:lineRule="auto"/>
-        <w:jc w:val="both"/>
-        <w:rPr>
-          <w:rFonts w:ascii="Times New Roman" w:hAnsi="Times New Roman" w:cs="Times New Roman"/>
-          <w:b/>
-          <w:sz w:val="24"/>
-          <w:szCs w:val="24"/>
-        </w:rPr>
-      </w:pPr>
-    </w:p>
-    <w:p>
-      <w:pPr>
-        <w:spacing w:after="0" w:line="360" w:lineRule="auto"/>
-        <w:jc w:val="both"/>
-        <w:rPr>
-          <w:rFonts w:ascii="Times New Roman" w:hAnsi="Times New Roman" w:cs="Times New Roman"/>
-          <w:b/>
-          <w:sz w:val="24"/>
-          <w:szCs w:val="24"/>
-        </w:rPr>
-      </w:pPr>
-      <w:r>
-        <w:rPr>
-          <w:noProof/>
-          <w:lang w:eastAsia="es-VE"/>
+      <w:r>
+        <w:rPr>
+          <w:szCs w:val="24"/>
         </w:rPr>
         <w:lastRenderedPageBreak/>
         <w:drawing>
           <wp:inline distT="0" distB="0" distL="0" distR="0">
-            <wp:extent cx="5612130" cy="4691390"/>
-            <wp:effectExtent l="0" t="0" r="7620" b="0"/>
-            <wp:docPr id="2" name="Imagen 2"/>
+            <wp:extent cx="5612130" cy="5707656"/>
+            <wp:effectExtent l="19050" t="0" r="7620" b="0"/>
+            <wp:docPr id="10" name="Imagen 10"/>
             <wp:cNvGraphicFramePr>
               <a:graphicFrameLocks xmlns:a="http://schemas.openxmlformats.org/drawingml/2006/main" noChangeAspect="1"/>
             </wp:cNvGraphicFramePr>
@@ -2700,19 +2400,13 @@
               <a:graphicData uri="http://schemas.openxmlformats.org/drawingml/2006/picture">
                 <pic:pic xmlns:pic="http://schemas.openxmlformats.org/drawingml/2006/picture">
                   <pic:nvPicPr>
-                    <pic:cNvPr id="0" name="Picture 4"/>
+                    <pic:cNvPr id="0" name="Picture 10"/>
                     <pic:cNvPicPr>
                       <a:picLocks noChangeAspect="1" noChangeArrowheads="1"/>
                     </pic:cNvPicPr>
                   </pic:nvPicPr>
                   <pic:blipFill>
-                    <a:blip r:embed="rId6">
-                      <a:extLst>
-                        <a:ext uri="{28A0092B-C50C-407E-A947-70E740481C1C}">
-                          <a14:useLocalDpi xmlns:a14="http://schemas.microsoft.com/office/drawing/2010/main" xmlns:wps="http://schemas.microsoft.com/office/word/2010/wordprocessingShape" xmlns:wpi="http://schemas.microsoft.com/office/word/2010/wordprocessingInk" xmlns:wpg="http://schemas.microsoft.com/office/word/2010/wordprocessingGroup" xmlns:w14="http://schemas.microsoft.com/office/word/2010/wordml" xmlns:w="http://schemas.openxmlformats.org/wordprocessingml/2006/main" xmlns:w10="urn:schemas-microsoft-com:office:word" xmlns:wp14="http://schemas.microsoft.com/office/word/2010/wordprocessingDrawing" xmlns:v="urn:schemas-microsoft-com:vml" xmlns:o="urn:schemas-microsoft-com:office:office" xmlns:mc="http://schemas.openxmlformats.org/markup-compatibility/2006" xmlns:wpc="http://schemas.microsoft.com/office/word/2010/wordprocessingCanvas" xmlns="" val="0"/>
-                        </a:ext>
-                      </a:extLst>
-                    </a:blip>
+                    <a:blip r:embed="rId6"/>
                     <a:srcRect/>
                     <a:stretch>
                       <a:fillRect/>
@@ -2721,14 +2415,17 @@
                   <pic:spPr bwMode="auto">
                     <a:xfrm>
                       <a:off x="0" y="0"/>
-                      <a:ext cx="5612130" cy="4691390"/>
+                      <a:ext cx="5612130" cy="5707656"/>
                     </a:xfrm>
                     <a:prstGeom prst="rect">
                       <a:avLst/>
                     </a:prstGeom>
                     <a:noFill/>
-                    <a:ln>
+                    <a:ln w="9525">
                       <a:noFill/>
+                      <a:miter lim="800000"/>
+                      <a:headEnd/>
+                      <a:tailEnd/>
                     </a:ln>
                   </pic:spPr>
                 </pic:pic>
@@ -2758,9 +2455,8 @@
           <w:sz w:val="20"/>
           <w:szCs w:val="20"/>
         </w:rPr>
-        <w:t xml:space="preserve">Figura </w:t>
-      </w:r>
-      <w:proofErr w:type="spellStart"/>
+        <w:t>Figura x.</w:t>
+      </w:r>
       <w:r>
         <w:rPr>
           <w:rFonts w:ascii="Times New Roman" w:hAnsi="Times New Roman" w:cs="Times New Roman"/>
@@ -2769,7 +2465,7 @@
           <w:sz w:val="20"/>
           <w:szCs w:val="20"/>
         </w:rPr>
-        <w:t>x.</w:t>
+        <w:t xml:space="preserve"> </w:t>
       </w:r>
       <w:r>
         <w:rPr>
@@ -2778,9 +2474,8 @@
           <w:sz w:val="20"/>
           <w:szCs w:val="20"/>
         </w:rPr>
-        <w:t>Diagrama</w:t>
-      </w:r>
-      <w:proofErr w:type="spellEnd"/>
+        <w:t>Diagrama de caso de uso “</w:t>
+      </w:r>
       <w:r>
         <w:rPr>
           <w:rFonts w:ascii="Times New Roman" w:hAnsi="Times New Roman" w:cs="Times New Roman"/>
@@ -2788,7 +2483,7 @@
           <w:sz w:val="20"/>
           <w:szCs w:val="20"/>
         </w:rPr>
-        <w:t xml:space="preserve"> de caso de uso “</w:t>
+        <w:t>operador</w:t>
       </w:r>
       <w:r>
         <w:rPr>
@@ -2797,15 +2492,6 @@
           <w:sz w:val="20"/>
           <w:szCs w:val="20"/>
         </w:rPr>
-        <w:t>operador</w:t>
-      </w:r>
-      <w:r>
-        <w:rPr>
-          <w:rFonts w:ascii="Times New Roman" w:hAnsi="Times New Roman" w:cs="Times New Roman"/>
-          <w:b/>
-          <w:sz w:val="20"/>
-          <w:szCs w:val="20"/>
-        </w:rPr>
         <w:t>”</w:t>
       </w:r>
     </w:p>
@@ -2916,93 +2602,57 @@
           <w:szCs w:val="24"/>
         </w:rPr>
       </w:pPr>
-    </w:p>
-    <w:p>
-      <w:pPr>
-        <w:spacing w:after="0" w:line="360" w:lineRule="auto"/>
-        <w:jc w:val="both"/>
-        <w:rPr>
-          <w:rFonts w:ascii="Times New Roman" w:hAnsi="Times New Roman" w:cs="Times New Roman"/>
-          <w:b/>
-          <w:sz w:val="24"/>
-          <w:szCs w:val="24"/>
-        </w:rPr>
-      </w:pPr>
-    </w:p>
-    <w:p>
-      <w:pPr>
-        <w:spacing w:after="0" w:line="360" w:lineRule="auto"/>
-        <w:jc w:val="both"/>
-        <w:rPr>
-          <w:rFonts w:ascii="Times New Roman" w:hAnsi="Times New Roman" w:cs="Times New Roman"/>
-          <w:b/>
-          <w:sz w:val="24"/>
-          <w:szCs w:val="24"/>
-        </w:rPr>
-      </w:pPr>
-    </w:p>
-    <w:p>
-      <w:pPr>
-        <w:spacing w:after="0" w:line="360" w:lineRule="auto"/>
-        <w:jc w:val="both"/>
-        <w:rPr>
-          <w:rFonts w:ascii="Times New Roman" w:hAnsi="Times New Roman" w:cs="Times New Roman"/>
-          <w:b/>
-          <w:sz w:val="24"/>
-          <w:szCs w:val="24"/>
-        </w:rPr>
-      </w:pPr>
-    </w:p>
-    <w:p>
-      <w:pPr>
-        <w:spacing w:after="0" w:line="360" w:lineRule="auto"/>
-        <w:jc w:val="both"/>
-        <w:rPr>
-          <w:rFonts w:ascii="Times New Roman" w:hAnsi="Times New Roman" w:cs="Times New Roman"/>
-          <w:b/>
-          <w:sz w:val="24"/>
-          <w:szCs w:val="24"/>
-        </w:rPr>
-      </w:pPr>
-      <w:r>
-        <w:object w:dxaOrig="13719" w:dyaOrig="15173">
-          <v:shapetype id="_x0000_t75" coordsize="21600,21600" o:spt="75" o:preferrelative="t" path="m@4@5l@4@11@9@11@9@5xe" filled="f" stroked="f">
-            <v:stroke joinstyle="miter"/>
-            <v:formulas>
-              <v:f eqn="if lineDrawn pixelLineWidth 0"/>
-              <v:f eqn="sum @0 1 0"/>
-              <v:f eqn="sum 0 0 @1"/>
-              <v:f eqn="prod @2 1 2"/>
-              <v:f eqn="prod @3 21600 pixelWidth"/>
-              <v:f eqn="prod @3 21600 pixelHeight"/>
-              <v:f eqn="sum @0 0 1"/>
-              <v:f eqn="prod @6 1 2"/>
-              <v:f eqn="prod @7 21600 pixelWidth"/>
-              <v:f eqn="sum @8 21600 0"/>
-              <v:f eqn="prod @7 21600 pixelHeight"/>
-              <v:f eqn="sum @10 21600 0"/>
-            </v:formulas>
-            <v:path o:extrusionok="f" gradientshapeok="t" o:connecttype="rect"/>
-            <o:lock v:ext="edit" aspectratio="t"/>
-          </v:shapetype>
-          <v:shape id="_x0000_i1025" type="#_x0000_t75" style="width:441.75pt;height:488.25pt" o:ole="">
-            <v:imagedata r:id="rId7" o:title=""/>
-          </v:shape>
-          <o:OLEObject Type="Embed" ProgID="Visio.Drawing.11" ShapeID="_x0000_i1025" DrawAspect="Content" ObjectID="_1671432277" r:id="rId8"/>
-        </w:object>
-      </w:r>
-    </w:p>
-    <w:p>
-      <w:pPr>
-        <w:spacing w:after="0" w:line="360" w:lineRule="auto"/>
-        <w:jc w:val="both"/>
-        <w:rPr>
-          <w:rFonts w:ascii="Times New Roman" w:hAnsi="Times New Roman" w:cs="Times New Roman"/>
-          <w:b/>
-          <w:sz w:val="24"/>
-          <w:szCs w:val="24"/>
-        </w:rPr>
-      </w:pPr>
+      <w:r>
+        <w:rPr>
+          <w:szCs w:val="24"/>
+        </w:rPr>
+        <w:lastRenderedPageBreak/>
+        <w:drawing>
+          <wp:inline distT="0" distB="0" distL="0" distR="0">
+            <wp:extent cx="5612130" cy="7115060"/>
+            <wp:effectExtent l="19050" t="0" r="7620" b="0"/>
+            <wp:docPr id="11" name="Imagen 11"/>
+            <wp:cNvGraphicFramePr>
+              <a:graphicFrameLocks xmlns:a="http://schemas.openxmlformats.org/drawingml/2006/main" noChangeAspect="1"/>
+            </wp:cNvGraphicFramePr>
+            <a:graphic xmlns:a="http://schemas.openxmlformats.org/drawingml/2006/main">
+              <a:graphicData uri="http://schemas.openxmlformats.org/drawingml/2006/picture">
+                <pic:pic xmlns:pic="http://schemas.openxmlformats.org/drawingml/2006/picture">
+                  <pic:nvPicPr>
+                    <pic:cNvPr id="0" name="Picture 11"/>
+                    <pic:cNvPicPr>
+                      <a:picLocks noChangeAspect="1" noChangeArrowheads="1"/>
+                    </pic:cNvPicPr>
+                  </pic:nvPicPr>
+                  <pic:blipFill>
+                    <a:blip r:embed="rId7"/>
+                    <a:srcRect/>
+                    <a:stretch>
+                      <a:fillRect/>
+                    </a:stretch>
+                  </pic:blipFill>
+                  <pic:spPr bwMode="auto">
+                    <a:xfrm>
+                      <a:off x="0" y="0"/>
+                      <a:ext cx="5612130" cy="7115060"/>
+                    </a:xfrm>
+                    <a:prstGeom prst="rect">
+                      <a:avLst/>
+                    </a:prstGeom>
+                    <a:noFill/>
+                    <a:ln w="9525">
+                      <a:noFill/>
+                      <a:miter lim="800000"/>
+                      <a:headEnd/>
+                      <a:tailEnd/>
+                    </a:ln>
+                  </pic:spPr>
+                </pic:pic>
+              </a:graphicData>
+            </a:graphic>
+          </wp:inline>
+        </w:drawing>
+      </w:r>
     </w:p>
     <w:p>
       <w:pPr>
@@ -3994,6 +3644,7 @@
         <w:jc w:val="both"/>
       </w:pPr>
       <w:r>
+        <w:lastRenderedPageBreak/>
         <w:t>Descripción del Caso de Uso</w:t>
       </w:r>
       <w:r>
@@ -4073,7 +3724,6 @@
                 <w:rFonts w:ascii="Times New Roman" w:hAnsi="Times New Roman" w:cs="Times New Roman"/>
                 <w:b/>
               </w:rPr>
-              <w:lastRenderedPageBreak/>
               <w:t>Actor:</w:t>
             </w:r>
           </w:p>
@@ -4907,6 +4557,7 @@
               <w:rPr>
                 <w:rFonts w:ascii="Times New Roman" w:hAnsi="Times New Roman" w:cs="Times New Roman"/>
               </w:rPr>
+              <w:lastRenderedPageBreak/>
               <w:t xml:space="preserve">Debe haberse autenticado como </w:t>
             </w:r>
             <w:r>
@@ -4949,6 +4600,7 @@
                 <w:rFonts w:ascii="Times New Roman" w:hAnsi="Times New Roman" w:cs="Times New Roman"/>
                 <w:b/>
               </w:rPr>
+              <w:lastRenderedPageBreak/>
               <w:t>Flujos de eventos:</w:t>
             </w:r>
           </w:p>
@@ -4967,7 +4619,6 @@
               <w:rPr>
                 <w:rFonts w:ascii="Times New Roman" w:hAnsi="Times New Roman" w:cs="Times New Roman"/>
               </w:rPr>
-              <w:lastRenderedPageBreak/>
               <w:t>Seleccionar el reporte correspondiente</w:t>
             </w:r>
           </w:p>
@@ -5064,7 +4715,6 @@
                 <w:rFonts w:ascii="Times New Roman" w:hAnsi="Times New Roman" w:cs="Times New Roman"/>
                 <w:b/>
               </w:rPr>
-              <w:lastRenderedPageBreak/>
               <w:t xml:space="preserve">Flujo de eventos alternativos: </w:t>
             </w:r>
           </w:p>
@@ -5801,7 +5451,6 @@
                 <w:szCs w:val="24"/>
               </w:rPr>
             </w:pPr>
-            <w:proofErr w:type="spellStart"/>
             <w:r>
               <w:rPr>
                 <w:rFonts w:ascii="Times New Roman" w:hAnsi="Times New Roman" w:cs="Times New Roman"/>
@@ -5811,7 +5460,6 @@
               </w:rPr>
               <w:t>numero_linea</w:t>
             </w:r>
-            <w:proofErr w:type="spellEnd"/>
           </w:p>
         </w:tc>
         <w:tc>
@@ -5914,7 +5562,6 @@
                 <w:szCs w:val="24"/>
               </w:rPr>
             </w:pPr>
-            <w:proofErr w:type="spellStart"/>
             <w:r>
               <w:rPr>
                 <w:rFonts w:ascii="Times New Roman" w:hAnsi="Times New Roman" w:cs="Times New Roman"/>
@@ -5924,7 +5571,6 @@
               </w:rPr>
               <w:t>numero_alternativo</w:t>
             </w:r>
-            <w:proofErr w:type="spellEnd"/>
           </w:p>
         </w:tc>
         <w:tc>
@@ -6024,7 +5670,6 @@
                 <w:szCs w:val="24"/>
               </w:rPr>
             </w:pPr>
-            <w:proofErr w:type="spellStart"/>
             <w:r>
               <w:rPr>
                 <w:rFonts w:ascii="Times New Roman" w:hAnsi="Times New Roman" w:cs="Times New Roman"/>
@@ -6052,7 +5697,6 @@
               </w:rPr>
               <w:t>s_id</w:t>
             </w:r>
-            <w:proofErr w:type="spellEnd"/>
           </w:p>
         </w:tc>
         <w:tc>
@@ -6155,7 +5799,6 @@
                 <w:szCs w:val="24"/>
               </w:rPr>
             </w:pPr>
-            <w:proofErr w:type="spellStart"/>
             <w:r>
               <w:rPr>
                 <w:rFonts w:ascii="Times New Roman" w:hAnsi="Times New Roman" w:cs="Times New Roman"/>
@@ -6183,7 +5826,6 @@
               </w:rPr>
               <w:t>s_id</w:t>
             </w:r>
-            <w:proofErr w:type="spellEnd"/>
           </w:p>
         </w:tc>
         <w:tc>
@@ -6283,7 +5925,6 @@
                 <w:szCs w:val="24"/>
               </w:rPr>
             </w:pPr>
-            <w:proofErr w:type="spellStart"/>
             <w:r>
               <w:rPr>
                 <w:rFonts w:ascii="Times New Roman" w:hAnsi="Times New Roman" w:cs="Times New Roman"/>
@@ -6293,7 +5934,6 @@
               </w:rPr>
               <w:t>usuarios_id</w:t>
             </w:r>
-            <w:proofErr w:type="spellEnd"/>
           </w:p>
         </w:tc>
         <w:tc>
@@ -6428,7 +6068,6 @@
           <w:sz w:val="24"/>
           <w:szCs w:val="24"/>
         </w:rPr>
-        <w:lastRenderedPageBreak/>
         <w:t>Diccionario De Dato: Tabla Usuarios</w:t>
       </w:r>
     </w:p>
@@ -6515,7 +6154,6 @@
               </w:rPr>
               <w:t>Descripción</w:t>
             </w:r>
-            <w:proofErr w:type="gramStart"/>
             <w:r>
               <w:rPr>
                 <w:rFonts w:ascii="Times New Roman" w:hAnsi="Times New Roman" w:cs="Times New Roman"/>
@@ -6530,9 +6168,8 @@
                 <w:sz w:val="24"/>
                 <w:szCs w:val="24"/>
               </w:rPr>
-              <w:t xml:space="preserve"> Almacena</w:t>
-            </w:r>
-            <w:proofErr w:type="gramEnd"/>
+              <w:t>Almacena</w:t>
+            </w:r>
             <w:r>
               <w:rPr>
                 <w:rFonts w:ascii="Times New Roman" w:hAnsi="Times New Roman" w:cs="Times New Roman"/>
@@ -7119,7 +6756,6 @@
                 <w:szCs w:val="24"/>
               </w:rPr>
             </w:pPr>
-            <w:proofErr w:type="spellStart"/>
             <w:r>
               <w:rPr>
                 <w:rFonts w:ascii="Times New Roman" w:hAnsi="Times New Roman" w:cs="Times New Roman"/>
@@ -7129,7 +6765,6 @@
               </w:rPr>
               <w:t>roles_id</w:t>
             </w:r>
-            <w:proofErr w:type="spellEnd"/>
           </w:p>
         </w:tc>
         <w:tc>
@@ -7180,23 +6815,7 @@
                 <w:sz w:val="24"/>
                 <w:szCs w:val="24"/>
               </w:rPr>
-              <w:t>INT(1</w:t>
-            </w:r>
-            <w:r>
-              <w:rPr>
-                <w:rFonts w:ascii="Times New Roman" w:hAnsi="Times New Roman" w:cs="Times New Roman"/>
-                <w:sz w:val="24"/>
-                <w:szCs w:val="24"/>
-              </w:rPr>
-              <w:t>1</w:t>
-            </w:r>
-            <w:r>
-              <w:rPr>
-                <w:rFonts w:ascii="Times New Roman" w:hAnsi="Times New Roman" w:cs="Times New Roman"/>
-                <w:sz w:val="24"/>
-                <w:szCs w:val="24"/>
-              </w:rPr>
-              <w:t>)</w:t>
+              <w:t>INT(11)</w:t>
             </w:r>
           </w:p>
         </w:tc>
@@ -7899,6 +7518,7 @@
                 <w:sz w:val="24"/>
                 <w:szCs w:val="24"/>
               </w:rPr>
+              <w:lastRenderedPageBreak/>
               <w:t>Columna</w:t>
             </w:r>
           </w:p>
@@ -8119,7 +7739,6 @@
                 <w:sz w:val="24"/>
                 <w:szCs w:val="24"/>
               </w:rPr>
-              <w:lastRenderedPageBreak/>
               <w:t>nombre</w:t>
             </w:r>
           </w:p>
@@ -8706,7 +8325,6 @@
                 <w:szCs w:val="24"/>
               </w:rPr>
             </w:pPr>
-            <w:proofErr w:type="spellStart"/>
             <w:r>
               <w:rPr>
                 <w:rFonts w:ascii="Times New Roman" w:hAnsi="Times New Roman" w:cs="Times New Roman"/>
@@ -8716,7 +8334,6 @@
               </w:rPr>
               <w:t>municipio_id</w:t>
             </w:r>
-            <w:proofErr w:type="spellEnd"/>
           </w:p>
         </w:tc>
         <w:tc>
@@ -8813,13 +8430,15 @@
         <w:jc w:val="both"/>
         <w:rPr>
           <w:rFonts w:ascii="Times New Roman" w:hAnsi="Times New Roman" w:cs="Times New Roman"/>
-          <w:sz w:val="24"/>
-          <w:szCs w:val="24"/>
-        </w:rPr>
-      </w:pPr>
-      <w:r>
-        <w:rPr>
-          <w:rFonts w:ascii="Times New Roman" w:hAnsi="Times New Roman" w:cs="Times New Roman"/>
+          <w:b/>
+          <w:sz w:val="24"/>
+          <w:szCs w:val="24"/>
+        </w:rPr>
+      </w:pPr>
+      <w:r>
+        <w:rPr>
+          <w:rFonts w:ascii="Times New Roman" w:hAnsi="Times New Roman" w:cs="Times New Roman"/>
+          <w:b/>
           <w:sz w:val="24"/>
           <w:szCs w:val="24"/>
           <w:highlight w:val="yellow"/>
@@ -8896,19 +8515,8 @@
                 <w:sz w:val="24"/>
                 <w:szCs w:val="24"/>
               </w:rPr>
-              <w:t xml:space="preserve">  </w:t>
-            </w:r>
-            <w:proofErr w:type="spellStart"/>
-            <w:r>
-              <w:rPr>
-                <w:rFonts w:ascii="Times New Roman" w:hAnsi="Times New Roman" w:cs="Times New Roman"/>
-                <w:b w:val="0"/>
-                <w:sz w:val="24"/>
-                <w:szCs w:val="24"/>
-              </w:rPr>
-              <w:t>tecnicos</w:t>
-            </w:r>
-            <w:proofErr w:type="spellEnd"/>
+              <w:t xml:space="preserve">  tecnicos</w:t>
+            </w:r>
           </w:p>
         </w:tc>
       </w:tr>
@@ -9310,6 +8918,7 @@
                 <w:sz w:val="24"/>
                 <w:szCs w:val="24"/>
               </w:rPr>
+              <w:lastRenderedPageBreak/>
               <w:t>apellidos</w:t>
             </w:r>
           </w:p>
@@ -9415,7 +9024,6 @@
                 <w:szCs w:val="24"/>
               </w:rPr>
             </w:pPr>
-            <w:proofErr w:type="spellStart"/>
             <w:r>
               <w:rPr>
                 <w:rFonts w:ascii="Times New Roman" w:hAnsi="Times New Roman" w:cs="Times New Roman"/>
@@ -9425,7 +9033,6 @@
               </w:rPr>
               <w:t>numero_contacto</w:t>
             </w:r>
-            <w:proofErr w:type="spellEnd"/>
           </w:p>
         </w:tc>
         <w:tc>
@@ -9530,18 +9137,19 @@
         <w:jc w:val="both"/>
         <w:rPr>
           <w:rFonts w:ascii="Times New Roman" w:hAnsi="Times New Roman" w:cs="Times New Roman"/>
-          <w:sz w:val="24"/>
-          <w:szCs w:val="24"/>
-        </w:rPr>
-      </w:pPr>
-      <w:r>
-        <w:rPr>
-          <w:rFonts w:ascii="Times New Roman" w:hAnsi="Times New Roman" w:cs="Times New Roman"/>
+          <w:b/>
+          <w:sz w:val="24"/>
+          <w:szCs w:val="24"/>
+        </w:rPr>
+      </w:pPr>
+      <w:r>
+        <w:rPr>
+          <w:rFonts w:ascii="Times New Roman" w:hAnsi="Times New Roman" w:cs="Times New Roman"/>
+          <w:b/>
           <w:sz w:val="24"/>
           <w:szCs w:val="24"/>
           <w:highlight w:val="yellow"/>
         </w:rPr>
-        <w:lastRenderedPageBreak/>
         <w:t>Cuadro x.</w:t>
       </w:r>
     </w:p>
@@ -10222,7 +9830,6 @@
                 <w:szCs w:val="24"/>
               </w:rPr>
             </w:pPr>
-            <w:proofErr w:type="spellStart"/>
             <w:r>
               <w:rPr>
                 <w:rFonts w:ascii="Times New Roman" w:hAnsi="Times New Roman" w:cs="Times New Roman"/>
@@ -10241,7 +9848,6 @@
               </w:rPr>
               <w:t>echa_hora</w:t>
             </w:r>
-            <w:proofErr w:type="spellEnd"/>
           </w:p>
         </w:tc>
         <w:tc>
@@ -10337,7 +9943,6 @@
                 <w:szCs w:val="24"/>
               </w:rPr>
             </w:pPr>
-            <w:proofErr w:type="spellStart"/>
             <w:r>
               <w:rPr>
                 <w:rFonts w:ascii="Times New Roman" w:hAnsi="Times New Roman" w:cs="Times New Roman"/>
@@ -10365,7 +9970,6 @@
               </w:rPr>
               <w:t>_id</w:t>
             </w:r>
-            <w:proofErr w:type="spellEnd"/>
           </w:p>
         </w:tc>
         <w:tc>
@@ -10480,7 +10084,6 @@
                 <w:szCs w:val="24"/>
               </w:rPr>
             </w:pPr>
-            <w:proofErr w:type="spellStart"/>
             <w:r>
               <w:rPr>
                 <w:rFonts w:ascii="Times New Roman" w:hAnsi="Times New Roman" w:cs="Times New Roman"/>
@@ -10508,7 +10111,6 @@
               </w:rPr>
               <w:t>_id</w:t>
             </w:r>
-            <w:proofErr w:type="spellEnd"/>
           </w:p>
         </w:tc>
         <w:tc>
@@ -10534,16 +10136,14 @@
               </w:rPr>
               <w:t xml:space="preserve">Identificador de la </w:t>
             </w:r>
-            <w:proofErr w:type="spellStart"/>
-            <w:r>
-              <w:rPr>
-                <w:rFonts w:ascii="Times New Roman" w:hAnsi="Times New Roman" w:cs="Times New Roman"/>
-                <w:sz w:val="24"/>
-                <w:szCs w:val="24"/>
-              </w:rPr>
-              <w:t>averia</w:t>
-            </w:r>
-            <w:proofErr w:type="spellEnd"/>
+            <w:r>
+              <w:rPr>
+                <w:rFonts w:ascii="Times New Roman" w:hAnsi="Times New Roman" w:cs="Times New Roman"/>
+                <w:sz w:val="24"/>
+                <w:szCs w:val="24"/>
+              </w:rPr>
+              <w:t>avería</w:t>
+            </w:r>
           </w:p>
         </w:tc>
         <w:tc>
@@ -10896,6 +10496,7 @@
                 <w:sz w:val="24"/>
                 <w:szCs w:val="24"/>
               </w:rPr>
+              <w:lastRenderedPageBreak/>
               <w:t>id</w:t>
             </w:r>
           </w:p>
@@ -11132,16 +10733,7 @@
                 <w:sz w:val="24"/>
                 <w:szCs w:val="24"/>
               </w:rPr>
-              <w:t xml:space="preserve">Identificador del </w:t>
-            </w:r>
-            <w:r>
-              <w:rPr>
-                <w:rFonts w:ascii="Times New Roman" w:hAnsi="Times New Roman" w:cs="Times New Roman"/>
-                <w:sz w:val="24"/>
-                <w:szCs w:val="24"/>
-              </w:rPr>
-              <w:lastRenderedPageBreak/>
-              <w:t>técnico</w:t>
+              <w:t>Identificador del técnico</w:t>
             </w:r>
           </w:p>
         </w:tc>
@@ -11166,7 +10758,6 @@
                 <w:sz w:val="24"/>
                 <w:szCs w:val="24"/>
               </w:rPr>
-              <w:lastRenderedPageBreak/>
               <w:t>TEXT</w:t>
             </w:r>
           </w:p>
@@ -11710,6 +11301,501 @@
           <w:sz w:val="24"/>
           <w:szCs w:val="24"/>
           <w:lang w:eastAsia="es-VE"/>
+        </w:rPr>
+      </w:pPr>
+    </w:p>
+    <w:p>
+      <w:pPr>
+        <w:spacing w:after="0" w:line="360" w:lineRule="auto"/>
+        <w:jc w:val="both"/>
+        <w:rPr>
+          <w:rFonts w:ascii="Times New Roman" w:hAnsi="Times New Roman" w:cs="Times New Roman"/>
+          <w:sz w:val="24"/>
+          <w:szCs w:val="24"/>
+        </w:rPr>
+      </w:pPr>
+    </w:p>
+    <w:p>
+      <w:pPr>
+        <w:spacing w:after="0" w:line="360" w:lineRule="auto"/>
+        <w:jc w:val="both"/>
+        <w:rPr>
+          <w:rFonts w:ascii="Times New Roman" w:hAnsi="Times New Roman" w:cs="Times New Roman"/>
+          <w:sz w:val="24"/>
+          <w:szCs w:val="24"/>
+        </w:rPr>
+      </w:pPr>
+    </w:p>
+    <w:p>
+      <w:pPr>
+        <w:spacing w:after="0" w:line="360" w:lineRule="auto"/>
+        <w:jc w:val="both"/>
+        <w:rPr>
+          <w:rFonts w:ascii="Times New Roman" w:hAnsi="Times New Roman" w:cs="Times New Roman"/>
+          <w:sz w:val="24"/>
+          <w:szCs w:val="24"/>
+        </w:rPr>
+      </w:pPr>
+    </w:p>
+    <w:p>
+      <w:pPr>
+        <w:spacing w:after="0" w:line="360" w:lineRule="auto"/>
+        <w:jc w:val="both"/>
+        <w:rPr>
+          <w:rFonts w:ascii="Times New Roman" w:hAnsi="Times New Roman" w:cs="Times New Roman"/>
+          <w:sz w:val="24"/>
+          <w:szCs w:val="24"/>
+        </w:rPr>
+      </w:pPr>
+    </w:p>
+    <w:p>
+      <w:pPr>
+        <w:spacing w:after="0" w:line="360" w:lineRule="auto"/>
+        <w:jc w:val="both"/>
+        <w:rPr>
+          <w:rFonts w:ascii="Times New Roman" w:hAnsi="Times New Roman" w:cs="Times New Roman"/>
+          <w:sz w:val="24"/>
+          <w:szCs w:val="24"/>
+        </w:rPr>
+      </w:pPr>
+    </w:p>
+    <w:p>
+      <w:pPr>
+        <w:spacing w:after="0" w:line="360" w:lineRule="auto"/>
+        <w:jc w:val="both"/>
+        <w:rPr>
+          <w:rFonts w:ascii="Times New Roman" w:hAnsi="Times New Roman" w:cs="Times New Roman"/>
+          <w:sz w:val="24"/>
+          <w:szCs w:val="24"/>
+        </w:rPr>
+      </w:pPr>
+    </w:p>
+    <w:p>
+      <w:pPr>
+        <w:spacing w:after="0" w:line="360" w:lineRule="auto"/>
+        <w:jc w:val="both"/>
+        <w:rPr>
+          <w:rFonts w:ascii="Times New Roman" w:hAnsi="Times New Roman" w:cs="Times New Roman"/>
+          <w:sz w:val="24"/>
+          <w:szCs w:val="24"/>
+        </w:rPr>
+      </w:pPr>
+    </w:p>
+    <w:p>
+      <w:pPr>
+        <w:spacing w:after="0" w:line="360" w:lineRule="auto"/>
+        <w:jc w:val="both"/>
+        <w:rPr>
+          <w:rFonts w:ascii="Times New Roman" w:hAnsi="Times New Roman" w:cs="Times New Roman"/>
+          <w:sz w:val="24"/>
+          <w:szCs w:val="24"/>
+        </w:rPr>
+      </w:pPr>
+    </w:p>
+    <w:p>
+      <w:pPr>
+        <w:spacing w:after="0" w:line="360" w:lineRule="auto"/>
+        <w:jc w:val="both"/>
+        <w:rPr>
+          <w:rFonts w:ascii="Times New Roman" w:hAnsi="Times New Roman" w:cs="Times New Roman"/>
+          <w:sz w:val="24"/>
+          <w:szCs w:val="24"/>
+        </w:rPr>
+      </w:pPr>
+    </w:p>
+    <w:p>
+      <w:pPr>
+        <w:spacing w:after="0" w:line="360" w:lineRule="auto"/>
+        <w:jc w:val="both"/>
+        <w:rPr>
+          <w:rFonts w:ascii="Times New Roman" w:hAnsi="Times New Roman" w:cs="Times New Roman"/>
+          <w:sz w:val="24"/>
+          <w:szCs w:val="24"/>
+        </w:rPr>
+      </w:pPr>
+    </w:p>
+    <w:p>
+      <w:pPr>
+        <w:spacing w:after="0" w:line="360" w:lineRule="auto"/>
+        <w:jc w:val="both"/>
+        <w:rPr>
+          <w:rFonts w:ascii="Times New Roman" w:hAnsi="Times New Roman" w:cs="Times New Roman"/>
+          <w:sz w:val="24"/>
+          <w:szCs w:val="24"/>
+        </w:rPr>
+      </w:pPr>
+    </w:p>
+    <w:p>
+      <w:pPr>
+        <w:spacing w:after="0" w:line="360" w:lineRule="auto"/>
+        <w:jc w:val="both"/>
+        <w:rPr>
+          <w:rFonts w:ascii="Times New Roman" w:hAnsi="Times New Roman" w:cs="Times New Roman"/>
+          <w:sz w:val="24"/>
+          <w:szCs w:val="24"/>
+        </w:rPr>
+      </w:pPr>
+    </w:p>
+    <w:p>
+      <w:pPr>
+        <w:spacing w:after="0" w:line="360" w:lineRule="auto"/>
+        <w:jc w:val="both"/>
+        <w:rPr>
+          <w:rFonts w:ascii="Times New Roman" w:hAnsi="Times New Roman" w:cs="Times New Roman"/>
+          <w:sz w:val="24"/>
+          <w:szCs w:val="24"/>
+        </w:rPr>
+      </w:pPr>
+    </w:p>
+    <w:p>
+      <w:pPr>
+        <w:spacing w:after="0" w:line="360" w:lineRule="auto"/>
+        <w:jc w:val="both"/>
+        <w:rPr>
+          <w:rFonts w:ascii="Times New Roman" w:hAnsi="Times New Roman" w:cs="Times New Roman"/>
+          <w:sz w:val="24"/>
+          <w:szCs w:val="24"/>
+        </w:rPr>
+      </w:pPr>
+    </w:p>
+    <w:p>
+      <w:pPr>
+        <w:spacing w:after="0" w:line="360" w:lineRule="auto"/>
+        <w:jc w:val="both"/>
+        <w:rPr>
+          <w:rFonts w:ascii="Times New Roman" w:hAnsi="Times New Roman" w:cs="Times New Roman"/>
+          <w:sz w:val="24"/>
+          <w:szCs w:val="24"/>
+        </w:rPr>
+      </w:pPr>
+      <w:r>
+        <w:rPr>
+          <w:rFonts w:ascii="Times New Roman" w:hAnsi="Times New Roman" w:cs="Times New Roman"/>
+          <w:noProof/>
+          <w:sz w:val="24"/>
+          <w:szCs w:val="24"/>
+          <w:lang w:eastAsia="es-VE"/>
+        </w:rPr>
+        <w:lastRenderedPageBreak/>
+        <w:drawing>
+          <wp:inline distT="0" distB="0" distL="0" distR="0">
+            <wp:extent cx="5612130" cy="6136131"/>
+            <wp:effectExtent l="19050" t="0" r="7620" b="0"/>
+            <wp:docPr id="18" name="Imagen 18" descr="C:\Users\PC\docs_susana\modelER.png"/>
+            <wp:cNvGraphicFramePr>
+              <a:graphicFrameLocks xmlns:a="http://schemas.openxmlformats.org/drawingml/2006/main" noChangeAspect="1"/>
+            </wp:cNvGraphicFramePr>
+            <a:graphic xmlns:a="http://schemas.openxmlformats.org/drawingml/2006/main">
+              <a:graphicData uri="http://schemas.openxmlformats.org/drawingml/2006/picture">
+                <pic:pic xmlns:pic="http://schemas.openxmlformats.org/drawingml/2006/picture">
+                  <pic:nvPicPr>
+                    <pic:cNvPr id="0" name="Picture 18" descr="C:\Users\PC\docs_susana\modelER.png"/>
+                    <pic:cNvPicPr>
+                      <a:picLocks noChangeAspect="1" noChangeArrowheads="1"/>
+                    </pic:cNvPicPr>
+                  </pic:nvPicPr>
+                  <pic:blipFill>
+                    <a:blip r:embed="rId8"/>
+                    <a:srcRect/>
+                    <a:stretch>
+                      <a:fillRect/>
+                    </a:stretch>
+                  </pic:blipFill>
+                  <pic:spPr bwMode="auto">
+                    <a:xfrm>
+                      <a:off x="0" y="0"/>
+                      <a:ext cx="5612130" cy="6136131"/>
+                    </a:xfrm>
+                    <a:prstGeom prst="rect">
+                      <a:avLst/>
+                    </a:prstGeom>
+                    <a:noFill/>
+                    <a:ln w="9525">
+                      <a:noFill/>
+                      <a:miter lim="800000"/>
+                      <a:headEnd/>
+                      <a:tailEnd/>
+                    </a:ln>
+                  </pic:spPr>
+                </pic:pic>
+              </a:graphicData>
+            </a:graphic>
+          </wp:inline>
+        </w:drawing>
+      </w:r>
+    </w:p>
+    <w:p>
+      <w:pPr>
+        <w:spacing w:after="0" w:line="360" w:lineRule="auto"/>
+        <w:jc w:val="both"/>
+        <w:rPr>
+          <w:rFonts w:ascii="Times New Roman" w:hAnsi="Times New Roman" w:cs="Times New Roman"/>
+          <w:sz w:val="24"/>
+          <w:szCs w:val="24"/>
+        </w:rPr>
+      </w:pPr>
+      <w:r>
+        <w:rPr>
+          <w:rFonts w:ascii="Times New Roman" w:hAnsi="Times New Roman" w:cs="Times New Roman"/>
+          <w:b/>
+          <w:i/>
+          <w:sz w:val="20"/>
+          <w:szCs w:val="20"/>
+        </w:rPr>
+        <w:t>Figura x.</w:t>
+      </w:r>
+      <w:r>
+        <w:rPr>
+          <w:rFonts w:ascii="Times New Roman" w:hAnsi="Times New Roman" w:cs="Times New Roman"/>
+          <w:b/>
+          <w:i/>
+          <w:sz w:val="20"/>
+          <w:szCs w:val="20"/>
+        </w:rPr>
+        <w:t xml:space="preserve"> </w:t>
+      </w:r>
+      <w:r>
+        <w:rPr>
+          <w:rFonts w:ascii="Times New Roman" w:hAnsi="Times New Roman" w:cs="Times New Roman"/>
+          <w:b/>
+          <w:sz w:val="20"/>
+          <w:szCs w:val="20"/>
+        </w:rPr>
+        <w:t>Modelo Entidad - Relación</w:t>
+      </w:r>
+    </w:p>
+    <w:p>
+      <w:pPr>
+        <w:spacing w:after="0" w:line="360" w:lineRule="auto"/>
+        <w:jc w:val="both"/>
+        <w:rPr>
+          <w:rFonts w:ascii="Times New Roman" w:hAnsi="Times New Roman" w:cs="Times New Roman"/>
+          <w:sz w:val="24"/>
+          <w:szCs w:val="24"/>
+        </w:rPr>
+      </w:pPr>
+    </w:p>
+    <w:p>
+      <w:pPr>
+        <w:spacing w:after="0" w:line="360" w:lineRule="auto"/>
+        <w:jc w:val="both"/>
+        <w:rPr>
+          <w:rFonts w:ascii="Times New Roman" w:hAnsi="Times New Roman" w:cs="Times New Roman"/>
+          <w:sz w:val="24"/>
+          <w:szCs w:val="24"/>
+        </w:rPr>
+      </w:pPr>
+    </w:p>
+    <w:p>
+      <w:pPr>
+        <w:spacing w:after="0" w:line="360" w:lineRule="auto"/>
+        <w:jc w:val="both"/>
+        <w:rPr>
+          <w:rFonts w:ascii="Times New Roman" w:hAnsi="Times New Roman" w:cs="Times New Roman"/>
+          <w:sz w:val="24"/>
+          <w:szCs w:val="24"/>
+        </w:rPr>
+      </w:pPr>
+    </w:p>
+    <w:p>
+      <w:pPr>
+        <w:spacing w:after="0" w:line="360" w:lineRule="auto"/>
+        <w:jc w:val="both"/>
+        <w:rPr>
+          <w:rFonts w:ascii="Times New Roman" w:hAnsi="Times New Roman" w:cs="Times New Roman"/>
+          <w:sz w:val="24"/>
+          <w:szCs w:val="24"/>
+        </w:rPr>
+      </w:pPr>
+    </w:p>
+    <w:p>
+      <w:pPr>
+        <w:spacing w:after="0" w:line="360" w:lineRule="auto"/>
+        <w:jc w:val="both"/>
+        <w:rPr>
+          <w:rFonts w:ascii="Times New Roman" w:hAnsi="Times New Roman" w:cs="Times New Roman"/>
+          <w:sz w:val="24"/>
+          <w:szCs w:val="24"/>
+        </w:rPr>
+      </w:pPr>
+    </w:p>
+    <w:p>
+      <w:pPr>
+        <w:spacing w:after="0" w:line="360" w:lineRule="auto"/>
+        <w:jc w:val="both"/>
+        <w:rPr>
+          <w:rFonts w:ascii="Times New Roman" w:hAnsi="Times New Roman" w:cs="Times New Roman"/>
+          <w:sz w:val="24"/>
+          <w:szCs w:val="24"/>
+        </w:rPr>
+      </w:pPr>
+    </w:p>
+    <w:p>
+      <w:pPr>
+        <w:spacing w:after="0" w:line="360" w:lineRule="auto"/>
+        <w:jc w:val="both"/>
+        <w:rPr>
+          <w:rFonts w:ascii="Times New Roman" w:hAnsi="Times New Roman" w:cs="Times New Roman"/>
+          <w:sz w:val="24"/>
+          <w:szCs w:val="24"/>
+        </w:rPr>
+      </w:pPr>
+    </w:p>
+    <w:p>
+      <w:pPr>
+        <w:spacing w:after="0" w:line="360" w:lineRule="auto"/>
+        <w:jc w:val="both"/>
+        <w:rPr>
+          <w:rFonts w:ascii="Times New Roman" w:hAnsi="Times New Roman" w:cs="Times New Roman"/>
+          <w:sz w:val="24"/>
+          <w:szCs w:val="24"/>
+        </w:rPr>
+      </w:pPr>
+      <w:r>
+        <w:rPr>
+          <w:szCs w:val="24"/>
+        </w:rPr>
+        <w:lastRenderedPageBreak/>
+        <w:drawing>
+          <wp:inline distT="0" distB="0" distL="0" distR="0">
+            <wp:extent cx="5612130" cy="5764284"/>
+            <wp:effectExtent l="19050" t="0" r="7620" b="0"/>
+            <wp:docPr id="29" name="Imagen 29"/>
+            <wp:cNvGraphicFramePr>
+              <a:graphicFrameLocks xmlns:a="http://schemas.openxmlformats.org/drawingml/2006/main" noChangeAspect="1"/>
+            </wp:cNvGraphicFramePr>
+            <a:graphic xmlns:a="http://schemas.openxmlformats.org/drawingml/2006/main">
+              <a:graphicData uri="http://schemas.openxmlformats.org/drawingml/2006/picture">
+                <pic:pic xmlns:pic="http://schemas.openxmlformats.org/drawingml/2006/picture">
+                  <pic:nvPicPr>
+                    <pic:cNvPr id="0" name="Picture 29"/>
+                    <pic:cNvPicPr>
+                      <a:picLocks noChangeAspect="1" noChangeArrowheads="1"/>
+                    </pic:cNvPicPr>
+                  </pic:nvPicPr>
+                  <pic:blipFill>
+                    <a:blip r:embed="rId9"/>
+                    <a:srcRect/>
+                    <a:stretch>
+                      <a:fillRect/>
+                    </a:stretch>
+                  </pic:blipFill>
+                  <pic:spPr bwMode="auto">
+                    <a:xfrm>
+                      <a:off x="0" y="0"/>
+                      <a:ext cx="5612130" cy="5764284"/>
+                    </a:xfrm>
+                    <a:prstGeom prst="rect">
+                      <a:avLst/>
+                    </a:prstGeom>
+                    <a:noFill/>
+                    <a:ln w="9525">
+                      <a:noFill/>
+                      <a:miter lim="800000"/>
+                      <a:headEnd/>
+                      <a:tailEnd/>
+                    </a:ln>
+                  </pic:spPr>
+                </pic:pic>
+              </a:graphicData>
+            </a:graphic>
+          </wp:inline>
+        </w:drawing>
+      </w:r>
+    </w:p>
+    <w:p>
+      <w:pPr>
+        <w:spacing w:after="0" w:line="360" w:lineRule="auto"/>
+        <w:rPr>
+          <w:rFonts w:ascii="Times New Roman" w:hAnsi="Times New Roman" w:cs="Times New Roman"/>
+          <w:b/>
+          <w:sz w:val="20"/>
+          <w:szCs w:val="20"/>
+        </w:rPr>
+      </w:pPr>
+      <w:r>
+        <w:rPr>
+          <w:rFonts w:ascii="Times New Roman" w:hAnsi="Times New Roman" w:cs="Times New Roman"/>
+          <w:b/>
+          <w:i/>
+          <w:sz w:val="20"/>
+          <w:szCs w:val="20"/>
+        </w:rPr>
+        <w:t>Figura x.</w:t>
+      </w:r>
+      <w:r>
+        <w:rPr>
+          <w:rFonts w:ascii="Times New Roman" w:hAnsi="Times New Roman" w:cs="Times New Roman"/>
+          <w:b/>
+          <w:sz w:val="20"/>
+          <w:szCs w:val="20"/>
+        </w:rPr>
+        <w:t xml:space="preserve"> Diagrama de clases</w:t>
+      </w:r>
+    </w:p>
+    <w:p>
+      <w:pPr>
+        <w:spacing w:after="0" w:line="360" w:lineRule="auto"/>
+        <w:jc w:val="both"/>
+        <w:rPr>
+          <w:rFonts w:ascii="Times New Roman" w:hAnsi="Times New Roman" w:cs="Times New Roman"/>
+          <w:sz w:val="24"/>
+          <w:szCs w:val="24"/>
+        </w:rPr>
+      </w:pPr>
+    </w:p>
+    <w:p>
+      <w:pPr>
+        <w:spacing w:after="0" w:line="360" w:lineRule="auto"/>
+        <w:jc w:val="both"/>
+        <w:rPr>
+          <w:rFonts w:ascii="Times New Roman" w:hAnsi="Times New Roman" w:cs="Times New Roman"/>
+          <w:sz w:val="24"/>
+          <w:szCs w:val="24"/>
+        </w:rPr>
+      </w:pPr>
+    </w:p>
+    <w:p>
+      <w:pPr>
+        <w:spacing w:after="0" w:line="360" w:lineRule="auto"/>
+        <w:jc w:val="both"/>
+        <w:rPr>
+          <w:rFonts w:ascii="Times New Roman" w:hAnsi="Times New Roman" w:cs="Times New Roman"/>
+          <w:sz w:val="24"/>
+          <w:szCs w:val="24"/>
+        </w:rPr>
+      </w:pPr>
+    </w:p>
+    <w:p>
+      <w:pPr>
+        <w:spacing w:after="0" w:line="360" w:lineRule="auto"/>
+        <w:jc w:val="both"/>
+        <w:rPr>
+          <w:rFonts w:ascii="Times New Roman" w:hAnsi="Times New Roman" w:cs="Times New Roman"/>
+          <w:sz w:val="24"/>
+          <w:szCs w:val="24"/>
+        </w:rPr>
+      </w:pPr>
+    </w:p>
+    <w:p>
+      <w:pPr>
+        <w:spacing w:after="0" w:line="360" w:lineRule="auto"/>
+        <w:jc w:val="both"/>
+        <w:rPr>
+          <w:rFonts w:ascii="Times New Roman" w:hAnsi="Times New Roman" w:cs="Times New Roman"/>
+          <w:sz w:val="24"/>
+          <w:szCs w:val="24"/>
+        </w:rPr>
+      </w:pPr>
+    </w:p>
+    <w:p>
+      <w:pPr>
+        <w:spacing w:after="0" w:line="360" w:lineRule="auto"/>
+        <w:jc w:val="both"/>
+        <w:rPr>
+          <w:rFonts w:ascii="Times New Roman" w:hAnsi="Times New Roman" w:cs="Times New Roman"/>
+          <w:sz w:val="24"/>
+          <w:szCs w:val="24"/>
         </w:rPr>
       </w:pPr>
     </w:p>
@@ -13673,7 +13759,7 @@
       </w:tblCellMar>
     </w:tblPr>
   </w:style>
-  <w:style w:type="table" w:styleId="Listaclara-nfasis1">
+  <w:style w:type="table" w:customStyle="1" w:styleId="Listaclara-nfasis1">
     <w:name w:val="Light List Accent 1"/>
     <w:basedOn w:val="Tablanormal"/>
     <w:uiPriority w:val="61"/>

</xml_diff>